<commit_message>
Finishe outputting ICR for response codes.
</commit_message>
<xml_diff>
--- a/questionnaire/foi_handoding_mx_bilingual.docx
+++ b/questionnaire/foi_handoding_mx_bilingual.docx
@@ -1,6 +1,6 @@
 
 <file path=word/document.xml><?xml version="1.0" encoding="utf-8"?>
-<w:document xmlns:wpc="http://schemas.microsoft.com/office/word/2010/wordprocessingCanvas" xmlns:cx="http://schemas.microsoft.com/office/drawing/2014/chartex" xmlns:cx1="http://schemas.microsoft.com/office/drawing/2015/9/8/chartex" xmlns:cx2="http://schemas.microsoft.com/office/drawing/2015/10/21/chartex" xmlns:cx3="http://schemas.microsoft.com/office/drawing/2016/5/9/chartex" xmlns:cx4="http://schemas.microsoft.com/office/drawing/2016/5/10/chartex" xmlns:cx5="http://schemas.microsoft.com/office/drawing/2016/5/11/chartex" xmlns:cx6="http://schemas.microsoft.com/office/drawing/2016/5/12/chartex" xmlns:cx7="http://schemas.microsoft.com/office/drawing/2016/5/13/chartex" xmlns:cx8="http://schemas.microsoft.com/office/drawing/2016/5/14/chartex" xmlns:mc="http://schemas.openxmlformats.org/markup-compatibility/2006" xmlns:aink="http://schemas.microsoft.com/office/drawing/2016/ink" xmlns:am3d="http://schemas.microsoft.com/office/drawing/2017/model3d" xmlns:o="urn:schemas-microsoft-com:office:office" xmlns:r="http://schemas.openxmlformats.org/officeDocument/2006/relationships" xmlns:m="http://schemas.openxmlformats.org/officeDocument/2006/math" xmlns:v="urn:schemas-microsoft-com:vml" xmlns:wp14="http://schemas.microsoft.com/office/word/2010/wordprocessingDrawing" xmlns:wp="http://schemas.openxmlformats.org/drawingml/2006/wordprocessingDrawing" xmlns:w10="urn:schemas-microsoft-com:office:word" xmlns:w="http://schemas.openxmlformats.org/wordprocessingml/2006/main" xmlns:w14="http://schemas.microsoft.com/office/word/2010/wordml" xmlns:w15="http://schemas.microsoft.com/office/word/2012/wordml" xmlns:w16cid="http://schemas.microsoft.com/office/word/2016/wordml/cid" xmlns:w16se="http://schemas.microsoft.com/office/word/2015/wordml/symex" xmlns:wpg="http://schemas.microsoft.com/office/word/2010/wordprocessingGroup" xmlns:wpi="http://schemas.microsoft.com/office/word/2010/wordprocessingInk" xmlns:wne="http://schemas.microsoft.com/office/word/2006/wordml" xmlns:wps="http://schemas.microsoft.com/office/word/2010/wordprocessingShape" mc:Ignorable="w14 w15 w16se w16cid wp14">
+<w:document xmlns:wpc="http://schemas.microsoft.com/office/word/2010/wordprocessingCanvas" xmlns:cx="http://schemas.microsoft.com/office/drawing/2014/chartex" xmlns:cx1="http://schemas.microsoft.com/office/drawing/2015/9/8/chartex" xmlns:cx2="http://schemas.microsoft.com/office/drawing/2015/10/21/chartex" xmlns:cx3="http://schemas.microsoft.com/office/drawing/2016/5/9/chartex" xmlns:cx4="http://schemas.microsoft.com/office/drawing/2016/5/10/chartex" xmlns:cx5="http://schemas.microsoft.com/office/drawing/2016/5/11/chartex" xmlns:cx6="http://schemas.microsoft.com/office/drawing/2016/5/12/chartex" xmlns:cx7="http://schemas.microsoft.com/office/drawing/2016/5/13/chartex" xmlns:cx8="http://schemas.microsoft.com/office/drawing/2016/5/14/chartex" xmlns:mc="http://schemas.openxmlformats.org/markup-compatibility/2006" xmlns:aink="http://schemas.microsoft.com/office/drawing/2016/ink" xmlns:am3d="http://schemas.microsoft.com/office/drawing/2017/model3d" xmlns:o="urn:schemas-microsoft-com:office:office" xmlns:r="http://schemas.openxmlformats.org/officeDocument/2006/relationships" xmlns:m="http://schemas.openxmlformats.org/officeDocument/2006/math" xmlns:v="urn:schemas-microsoft-com:vml" xmlns:wp14="http://schemas.microsoft.com/office/word/2010/wordprocessingDrawing" xmlns:wp="http://schemas.openxmlformats.org/drawingml/2006/wordprocessingDrawing" xmlns:w10="urn:schemas-microsoft-com:office:word" xmlns:w="http://schemas.openxmlformats.org/wordprocessingml/2006/main" xmlns:w14="http://schemas.microsoft.com/office/word/2010/wordml" xmlns:w15="http://schemas.microsoft.com/office/word/2012/wordml" xmlns:w16cex="http://schemas.microsoft.com/office/word/2018/wordml/cex" xmlns:w16cid="http://schemas.microsoft.com/office/word/2016/wordml/cid" xmlns:w16="http://schemas.microsoft.com/office/word/2018/wordml" xmlns:w16se="http://schemas.microsoft.com/office/word/2015/wordml/symex" xmlns:wpg="http://schemas.microsoft.com/office/word/2010/wordprocessingGroup" xmlns:wpi="http://schemas.microsoft.com/office/word/2010/wordprocessingInk" xmlns:wne="http://schemas.microsoft.com/office/word/2006/wordml" xmlns:wps="http://schemas.microsoft.com/office/word/2010/wordprocessingShape" mc:Ignorable="w14 w15 w16se w16cid w16 w16cex wp14">
   <w:body>
     <w:p>
       <w:pPr>
@@ -339,13 +339,8 @@
           <w:numId w:val="4"/>
         </w:numPr>
       </w:pPr>
-      <w:proofErr w:type="gramStart"/>
-      <w:r>
-        <w:t>Si  (</w:t>
-      </w:r>
-      <w:proofErr w:type="gramEnd"/>
-      <w:r>
-        <w:t xml:space="preserve">1) </w:t>
+      <w:r>
+        <w:t xml:space="preserve">Si  (1) </w:t>
       </w:r>
     </w:p>
     <w:p>
@@ -357,13 +352,8 @@
           <w:numId w:val="4"/>
         </w:numPr>
       </w:pPr>
-      <w:proofErr w:type="gramStart"/>
-      <w:r>
-        <w:t>No  (</w:t>
-      </w:r>
-      <w:proofErr w:type="gramEnd"/>
-      <w:r>
-        <w:t xml:space="preserve">2) </w:t>
+      <w:r>
+        <w:t xml:space="preserve">No  (2) </w:t>
       </w:r>
     </w:p>
     <w:p/>
@@ -483,13 +473,8 @@
           <w:numId w:val="4"/>
         </w:numPr>
       </w:pPr>
-      <w:proofErr w:type="gramStart"/>
-      <w:r>
-        <w:t>1  (</w:t>
-      </w:r>
-      <w:proofErr w:type="gramEnd"/>
-      <w:r>
-        <w:t xml:space="preserve">1) </w:t>
+      <w:r>
+        <w:t xml:space="preserve">1  (1) </w:t>
       </w:r>
     </w:p>
     <w:p>
@@ -501,13 +486,8 @@
           <w:numId w:val="4"/>
         </w:numPr>
       </w:pPr>
-      <w:proofErr w:type="gramStart"/>
-      <w:r>
-        <w:t>2  (</w:t>
-      </w:r>
-      <w:proofErr w:type="gramEnd"/>
-      <w:r>
-        <w:t xml:space="preserve">2) </w:t>
+      <w:r>
+        <w:t xml:space="preserve">2  (2) </w:t>
       </w:r>
     </w:p>
     <w:p>
@@ -519,13 +499,8 @@
           <w:numId w:val="4"/>
         </w:numPr>
       </w:pPr>
-      <w:proofErr w:type="gramStart"/>
-      <w:r>
-        <w:t>3  (</w:t>
-      </w:r>
-      <w:proofErr w:type="gramEnd"/>
-      <w:r>
-        <w:t xml:space="preserve">3) </w:t>
+      <w:r>
+        <w:t xml:space="preserve">3  (3) </w:t>
       </w:r>
     </w:p>
     <w:p>
@@ -537,13 +512,8 @@
           <w:numId w:val="4"/>
         </w:numPr>
       </w:pPr>
-      <w:proofErr w:type="gramStart"/>
-      <w:r>
-        <w:t>4  (</w:t>
-      </w:r>
-      <w:proofErr w:type="gramEnd"/>
-      <w:r>
-        <w:t xml:space="preserve">4) </w:t>
+      <w:r>
+        <w:t xml:space="preserve">4  (4) </w:t>
       </w:r>
     </w:p>
     <w:p>
@@ -555,13 +525,8 @@
           <w:numId w:val="4"/>
         </w:numPr>
       </w:pPr>
-      <w:proofErr w:type="gramStart"/>
-      <w:r>
-        <w:t>5  (</w:t>
-      </w:r>
-      <w:proofErr w:type="gramEnd"/>
-      <w:r>
-        <w:t xml:space="preserve">5) </w:t>
+      <w:r>
+        <w:t xml:space="preserve">5  (5) </w:t>
       </w:r>
     </w:p>
     <w:p>
@@ -574,15 +539,7 @@
         </w:numPr>
       </w:pPr>
       <w:r>
-        <w:t xml:space="preserve">Más de </w:t>
-      </w:r>
-      <w:proofErr w:type="gramStart"/>
-      <w:r>
-        <w:t>5  (</w:t>
-      </w:r>
-      <w:proofErr w:type="gramEnd"/>
-      <w:r>
-        <w:t xml:space="preserve">6) </w:t>
+        <w:t xml:space="preserve">Más de 5  (6) </w:t>
       </w:r>
     </w:p>
     <w:p>
@@ -614,17 +571,12 @@
         <w:t xml:space="preserve"> el </w:t>
       </w:r>
       <w:proofErr w:type="spellStart"/>
-      <w:proofErr w:type="gramStart"/>
       <w:r>
         <w:t>anexo</w:t>
       </w:r>
       <w:proofErr w:type="spellEnd"/>
       <w:r>
-        <w:t xml:space="preserve">  (</w:t>
-      </w:r>
-      <w:proofErr w:type="gramEnd"/>
-      <w:r>
-        <w:t xml:space="preserve">7) </w:t>
+        <w:t xml:space="preserve">  (7) </w:t>
       </w:r>
       <w:r>
         <w:t xml:space="preserve"> </w:t>
@@ -1245,17 +1197,12 @@
         <w:t xml:space="preserve"> de </w:t>
       </w:r>
       <w:proofErr w:type="spellStart"/>
-      <w:proofErr w:type="gramStart"/>
       <w:r>
         <w:t>consultas</w:t>
       </w:r>
       <w:proofErr w:type="spellEnd"/>
       <w:r>
-        <w:t xml:space="preserve"> ]</w:t>
-      </w:r>
-      <w:proofErr w:type="gramEnd"/>
-      <w:r>
-        <w:t xml:space="preserve">  != 1</w:t>
+        <w:t xml:space="preserve"> ]  != 1</w:t>
       </w:r>
     </w:p>
     <w:p/>
@@ -1363,17 +1310,12 @@
         <w:t xml:space="preserve"> </w:t>
       </w:r>
       <w:proofErr w:type="spellStart"/>
-      <w:proofErr w:type="gramStart"/>
       <w:r>
         <w:t>relacionadas</w:t>
       </w:r>
       <w:proofErr w:type="spellEnd"/>
       <w:r>
-        <w:t xml:space="preserve">  (</w:t>
-      </w:r>
-      <w:proofErr w:type="gramEnd"/>
-      <w:r>
-        <w:t xml:space="preserve">1) </w:t>
+        <w:t xml:space="preserve">  (1) </w:t>
       </w:r>
       <w:r>
         <w:t xml:space="preserve"> </w:t>
@@ -1404,17 +1346,12 @@
         <w:t xml:space="preserve"> </w:t>
       </w:r>
       <w:proofErr w:type="spellStart"/>
-      <w:proofErr w:type="gramStart"/>
       <w:r>
         <w:t>relacionadas</w:t>
       </w:r>
       <w:proofErr w:type="spellEnd"/>
       <w:r>
-        <w:t xml:space="preserve">  (</w:t>
-      </w:r>
-      <w:proofErr w:type="gramEnd"/>
-      <w:r>
-        <w:t xml:space="preserve">2) </w:t>
+        <w:t xml:space="preserve">  (2) </w:t>
       </w:r>
       <w:r>
         <w:rPr>
@@ -1442,19 +1379,13 @@
         <w:t xml:space="preserve"> o nada </w:t>
       </w:r>
       <w:proofErr w:type="spellStart"/>
-      <w:proofErr w:type="gramStart"/>
       <w:r>
         <w:t>relacionadas</w:t>
       </w:r>
       <w:proofErr w:type="spellEnd"/>
       <w:r>
-        <w:t xml:space="preserve">  (</w:t>
-      </w:r>
-      <w:proofErr w:type="gramEnd"/>
-      <w:r>
-        <w:t xml:space="preserve">3) </w:t>
-      </w:r>
-      <w:bookmarkStart w:id="0" w:name="_GoBack"/>
+        <w:t xml:space="preserve">  (3) </w:t>
+      </w:r>
       <w:r>
         <w:rPr>
           <w:i/>
@@ -1462,7 +1393,6 @@
         </w:rPr>
         <w:t>Little or not at all related</w:t>
       </w:r>
-      <w:bookmarkEnd w:id="0"/>
     </w:p>
     <w:p/>
     <w:p>
@@ -2031,17 +1961,12 @@
         <w:t xml:space="preserve">Un </w:t>
       </w:r>
       <w:proofErr w:type="spellStart"/>
-      <w:proofErr w:type="gramStart"/>
       <w:r>
         <w:t>dato</w:t>
       </w:r>
       <w:proofErr w:type="spellEnd"/>
       <w:r>
-        <w:t xml:space="preserve">  (</w:t>
-      </w:r>
-      <w:proofErr w:type="gramEnd"/>
-      <w:r>
-        <w:t xml:space="preserve">1) </w:t>
+        <w:t xml:space="preserve">  (1) </w:t>
       </w:r>
       <w:r>
         <w:rPr>
@@ -2073,17 +1998,12 @@
         <w:t xml:space="preserve"> </w:t>
       </w:r>
       <w:proofErr w:type="spellStart"/>
-      <w:proofErr w:type="gramStart"/>
       <w:r>
         <w:t>datos</w:t>
       </w:r>
       <w:proofErr w:type="spellEnd"/>
       <w:r>
-        <w:t xml:space="preserve">  (</w:t>
-      </w:r>
-      <w:proofErr w:type="gramEnd"/>
-      <w:r>
-        <w:t xml:space="preserve">5) </w:t>
+        <w:t xml:space="preserve">  (5) </w:t>
       </w:r>
       <w:r>
         <w:t xml:space="preserve"> </w:t>
@@ -2122,17 +2042,12 @@
         <w:t xml:space="preserve"> (base de </w:t>
       </w:r>
       <w:proofErr w:type="spellStart"/>
-      <w:proofErr w:type="gramStart"/>
       <w:r>
         <w:t>datos</w:t>
       </w:r>
       <w:proofErr w:type="spellEnd"/>
       <w:r>
-        <w:t>)  (</w:t>
-      </w:r>
-      <w:proofErr w:type="gramEnd"/>
-      <w:r>
-        <w:t xml:space="preserve">2) </w:t>
+        <w:t xml:space="preserve">)  (2) </w:t>
       </w:r>
       <w:r>
         <w:rPr>
@@ -2155,17 +2070,12 @@
         <w:t xml:space="preserve">Un </w:t>
       </w:r>
       <w:proofErr w:type="spellStart"/>
-      <w:proofErr w:type="gramStart"/>
       <w:r>
         <w:t>documento</w:t>
       </w:r>
       <w:proofErr w:type="spellEnd"/>
       <w:r>
-        <w:t xml:space="preserve">  (</w:t>
-      </w:r>
-      <w:proofErr w:type="gramEnd"/>
-      <w:r>
-        <w:t xml:space="preserve">3) </w:t>
+        <w:t xml:space="preserve">  (3) </w:t>
       </w:r>
       <w:r>
         <w:rPr>
@@ -2193,17 +2103,12 @@
         <w:t xml:space="preserve"> </w:t>
       </w:r>
       <w:proofErr w:type="spellStart"/>
-      <w:proofErr w:type="gramStart"/>
       <w:r>
         <w:t>documentos</w:t>
       </w:r>
       <w:proofErr w:type="spellEnd"/>
       <w:r>
-        <w:t xml:space="preserve">  (</w:t>
-      </w:r>
-      <w:proofErr w:type="gramEnd"/>
-      <w:r>
-        <w:t xml:space="preserve">4) </w:t>
+        <w:t xml:space="preserve">  (4) </w:t>
       </w:r>
       <w:r>
         <w:rPr>
@@ -2315,17 +2220,12 @@
         <w:t xml:space="preserve"> </w:t>
       </w:r>
       <w:proofErr w:type="spellStart"/>
-      <w:proofErr w:type="gramStart"/>
       <w:r>
         <w:t>humanos</w:t>
       </w:r>
       <w:proofErr w:type="spellEnd"/>
       <w:r>
-        <w:t xml:space="preserve">  (</w:t>
-      </w:r>
-      <w:proofErr w:type="gramEnd"/>
-      <w:r>
-        <w:t xml:space="preserve">1) </w:t>
+        <w:t xml:space="preserve">  (1) </w:t>
       </w:r>
       <w:r>
         <w:rPr>
@@ -2379,7 +2279,6 @@
         <w:t xml:space="preserve">, </w:t>
       </w:r>
       <w:proofErr w:type="spellStart"/>
-      <w:proofErr w:type="gramStart"/>
       <w:r>
         <w:rPr>
           <w:i/>
@@ -2393,15 +2292,7 @@
           <w:i/>
           <w:iCs/>
         </w:rPr>
-        <w:t xml:space="preserve">  (</w:t>
-      </w:r>
-      <w:proofErr w:type="gramEnd"/>
-      <w:r>
-        <w:rPr>
-          <w:i/>
-          <w:iCs/>
-        </w:rPr>
-        <w:t xml:space="preserve">2) </w:t>
+        <w:t xml:space="preserve">  (2) </w:t>
       </w:r>
       <w:r>
         <w:rPr>
@@ -2429,17 +2320,12 @@
         <w:t xml:space="preserve"> con </w:t>
       </w:r>
       <w:proofErr w:type="spellStart"/>
-      <w:proofErr w:type="gramStart"/>
       <w:r>
         <w:t>externos</w:t>
       </w:r>
       <w:proofErr w:type="spellEnd"/>
       <w:r>
-        <w:t xml:space="preserve">  (</w:t>
-      </w:r>
-      <w:proofErr w:type="gramEnd"/>
-      <w:r>
-        <w:t xml:space="preserve">3) </w:t>
+        <w:t xml:space="preserve">  (3) </w:t>
       </w:r>
       <w:r>
         <w:rPr>
@@ -2467,17 +2353,12 @@
         <w:t xml:space="preserve">, </w:t>
       </w:r>
       <w:proofErr w:type="spellStart"/>
-      <w:proofErr w:type="gramStart"/>
       <w:r>
         <w:t>permisos</w:t>
       </w:r>
       <w:proofErr w:type="spellEnd"/>
       <w:r>
-        <w:t xml:space="preserve">  (</w:t>
-      </w:r>
-      <w:proofErr w:type="gramEnd"/>
-      <w:r>
-        <w:t xml:space="preserve">5) </w:t>
+        <w:t xml:space="preserve">  (5) </w:t>
       </w:r>
       <w:r>
         <w:rPr>
@@ -2513,17 +2394,12 @@
         <w:t xml:space="preserve"> y </w:t>
       </w:r>
       <w:proofErr w:type="spellStart"/>
-      <w:proofErr w:type="gramStart"/>
       <w:r>
         <w:t>resultados</w:t>
       </w:r>
       <w:proofErr w:type="spellEnd"/>
       <w:r>
-        <w:t xml:space="preserve">  (</w:t>
-      </w:r>
-      <w:proofErr w:type="gramEnd"/>
-      <w:r>
-        <w:t xml:space="preserve">6) </w:t>
+        <w:t xml:space="preserve">  (6) </w:t>
       </w:r>
       <w:r>
         <w:rPr>
@@ -2551,7 +2427,6 @@
         <w:t xml:space="preserve"> de la </w:t>
       </w:r>
       <w:proofErr w:type="spellStart"/>
-      <w:proofErr w:type="gramStart"/>
       <w:r>
         <w:t>institución</w:t>
       </w:r>
@@ -2564,15 +2439,7 @@
           <w:i/>
           <w:iCs/>
         </w:rPr>
-        <w:t>Activities</w:t>
-      </w:r>
-      <w:proofErr w:type="gramEnd"/>
-      <w:r>
-        <w:rPr>
-          <w:i/>
-          <w:iCs/>
-        </w:rPr>
-        <w:t xml:space="preserve"> of the institution</w:t>
+        <w:t>Activities of the institution</w:t>
       </w:r>
     </w:p>
     <w:p>
@@ -2608,17 +2475,8 @@
           <w:i/>
           <w:iCs/>
         </w:rPr>
-        <w:t xml:space="preserve">Other </w:t>
-      </w:r>
-      <w:proofErr w:type="gramStart"/>
-      <w:r>
-        <w:rPr>
-          <w:i/>
-          <w:iCs/>
-        </w:rPr>
-        <w:t>What ?</w:t>
-      </w:r>
-      <w:proofErr w:type="gramEnd"/>
+        <w:t>Other What ?</w:t>
+      </w:r>
       <w:r>
         <w:t>______________________________________</w:t>
       </w:r>
@@ -2777,17 +2635,12 @@
         <w:t xml:space="preserve"> civil, </w:t>
       </w:r>
       <w:proofErr w:type="spellStart"/>
-      <w:proofErr w:type="gramStart"/>
       <w:r>
         <w:t>auditoría</w:t>
       </w:r>
       <w:proofErr w:type="spellEnd"/>
       <w:r>
-        <w:t>)  (</w:t>
-      </w:r>
-      <w:proofErr w:type="gramEnd"/>
-      <w:r>
-        <w:t xml:space="preserve">1) </w:t>
+        <w:t xml:space="preserve">)  (1) </w:t>
       </w:r>
       <w:r>
         <w:rPr>
@@ -2807,17 +2660,12 @@
         </w:numPr>
       </w:pPr>
       <w:proofErr w:type="spellStart"/>
-      <w:proofErr w:type="gramStart"/>
       <w:r>
         <w:t>Comercial</w:t>
       </w:r>
       <w:proofErr w:type="spellEnd"/>
       <w:r>
-        <w:t xml:space="preserve">  (</w:t>
-      </w:r>
-      <w:proofErr w:type="gramEnd"/>
-      <w:r>
-        <w:t xml:space="preserve">2) </w:t>
+        <w:t xml:space="preserve">  (2) </w:t>
       </w:r>
       <w:r>
         <w:rPr>
@@ -2836,13 +2684,8 @@
           <w:numId w:val="4"/>
         </w:numPr>
       </w:pPr>
-      <w:proofErr w:type="gramStart"/>
-      <w:r>
-        <w:t>Personal  (</w:t>
-      </w:r>
-      <w:proofErr w:type="gramEnd"/>
-      <w:r>
-        <w:t xml:space="preserve">3) </w:t>
+      <w:r>
+        <w:t xml:space="preserve">Personal  (3) </w:t>
       </w:r>
       <w:r>
         <w:t xml:space="preserve"> </w:t>
@@ -2886,15 +2729,7 @@
       </w:r>
       <w:proofErr w:type="spellEnd"/>
       <w:r>
-        <w:t xml:space="preserve"> </w:t>
-      </w:r>
-      <w:proofErr w:type="gramStart"/>
-      <w:r>
-        <w:t>escolar  (</w:t>
-      </w:r>
-      <w:proofErr w:type="gramEnd"/>
-      <w:r>
-        <w:t xml:space="preserve">4) </w:t>
+        <w:t xml:space="preserve"> escolar  (4) </w:t>
       </w:r>
       <w:r>
         <w:rPr>
@@ -2922,17 +2757,12 @@
         <w:t xml:space="preserve"> de </w:t>
       </w:r>
       <w:proofErr w:type="spellStart"/>
-      <w:proofErr w:type="gramStart"/>
       <w:r>
         <w:t>definir</w:t>
       </w:r>
       <w:proofErr w:type="spellEnd"/>
       <w:r>
-        <w:t xml:space="preserve">  (</w:t>
-      </w:r>
-      <w:proofErr w:type="gramEnd"/>
-      <w:r>
-        <w:t xml:space="preserve">5) </w:t>
+        <w:t xml:space="preserve">  (5) </w:t>
       </w:r>
       <w:r>
         <w:t xml:space="preserve"> </w:t>
@@ -3561,17 +3391,12 @@
         <w:t xml:space="preserve"> o </w:t>
       </w:r>
       <w:proofErr w:type="spellStart"/>
-      <w:proofErr w:type="gramStart"/>
       <w:r>
         <w:t>número</w:t>
       </w:r>
       <w:proofErr w:type="spellEnd"/>
       <w:r>
-        <w:t xml:space="preserve">  (</w:t>
-      </w:r>
-      <w:proofErr w:type="gramEnd"/>
-      <w:r>
-        <w:t xml:space="preserve">1) </w:t>
+        <w:t xml:space="preserve">  (1) </w:t>
       </w:r>
       <w:r>
         <w:rPr>
@@ -3610,17 +3435,12 @@
         <w:t xml:space="preserve"> o por </w:t>
       </w:r>
       <w:proofErr w:type="spellStart"/>
-      <w:proofErr w:type="gramStart"/>
       <w:r>
         <w:t>título</w:t>
       </w:r>
       <w:proofErr w:type="spellEnd"/>
       <w:r>
-        <w:t xml:space="preserve">  (</w:t>
-      </w:r>
-      <w:proofErr w:type="gramEnd"/>
-      <w:r>
-        <w:t xml:space="preserve">2) </w:t>
+        <w:t xml:space="preserve">  (2) </w:t>
       </w:r>
       <w:r>
         <w:rPr>
@@ -3739,17 +3559,12 @@
         <w:t xml:space="preserve"> que un </w:t>
       </w:r>
       <w:proofErr w:type="spellStart"/>
-      <w:proofErr w:type="gramStart"/>
       <w:r>
         <w:t>año</w:t>
       </w:r>
       <w:proofErr w:type="spellEnd"/>
       <w:r>
-        <w:t>)  (</w:t>
-      </w:r>
-      <w:proofErr w:type="gramEnd"/>
-      <w:r>
-        <w:t xml:space="preserve">3) </w:t>
+        <w:t xml:space="preserve">)  (3) </w:t>
       </w:r>
       <w:r>
         <w:rPr>
@@ -4000,17 +3815,12 @@
         <w:t xml:space="preserve"> </w:t>
       </w:r>
       <w:proofErr w:type="spellStart"/>
-      <w:proofErr w:type="gramStart"/>
       <w:r>
         <w:t>interna</w:t>
       </w:r>
       <w:proofErr w:type="spellEnd"/>
       <w:r>
-        <w:t>)  (</w:t>
-      </w:r>
-      <w:proofErr w:type="gramEnd"/>
-      <w:r>
-        <w:t xml:space="preserve">5) </w:t>
+        <w:t xml:space="preserve">)  (5) </w:t>
       </w:r>
       <w:r>
         <w:rPr>
@@ -4074,15 +3884,7 @@
       </w:r>
       <w:proofErr w:type="spellEnd"/>
       <w:r>
-        <w:t xml:space="preserve"> u </w:t>
-      </w:r>
-      <w:proofErr w:type="gramStart"/>
-      <w:r>
-        <w:t>ONG)  (</w:t>
-      </w:r>
-      <w:proofErr w:type="gramEnd"/>
-      <w:r>
-        <w:t xml:space="preserve">6) </w:t>
+        <w:t xml:space="preserve"> u ONG)  (6) </w:t>
       </w:r>
       <w:r>
         <w:rPr>
@@ -4167,6 +3969,22 @@
       <w:proofErr w:type="spellEnd"/>
       <w:r>
         <w:t>?</w:t>
+      </w:r>
+    </w:p>
+    <w:p>
+      <w:pPr>
+        <w:keepNext/>
+        <w:rPr>
+          <w:i/>
+          <w:iCs/>
+        </w:rPr>
+      </w:pPr>
+      <w:r>
+        <w:rPr>
+          <w:i/>
+          <w:iCs/>
+        </w:rPr>
+        <w:t>Does the response include a letter to the requester?</w:t>
       </w:r>
     </w:p>
     <w:p>
@@ -4179,17 +3997,12 @@
         </w:numPr>
       </w:pPr>
       <w:proofErr w:type="spellStart"/>
-      <w:proofErr w:type="gramStart"/>
       <w:r>
         <w:t>Sí</w:t>
       </w:r>
       <w:proofErr w:type="spellEnd"/>
       <w:r>
-        <w:t xml:space="preserve">  (</w:t>
-      </w:r>
-      <w:proofErr w:type="gramEnd"/>
-      <w:r>
-        <w:t xml:space="preserve">1) </w:t>
+        <w:t xml:space="preserve">  (1) </w:t>
       </w:r>
       <w:r>
         <w:rPr>
@@ -4208,13 +4021,8 @@
           <w:numId w:val="4"/>
         </w:numPr>
       </w:pPr>
-      <w:proofErr w:type="gramStart"/>
-      <w:r>
-        <w:t>No  (</w:t>
-      </w:r>
-      <w:proofErr w:type="gramEnd"/>
-      <w:r>
-        <w:t xml:space="preserve">2) </w:t>
+      <w:r>
+        <w:t xml:space="preserve">No  (2) </w:t>
       </w:r>
       <w:r>
         <w:rPr>
@@ -4266,17 +4074,12 @@
         <w:t xml:space="preserve"> el enlace al </w:t>
       </w:r>
       <w:proofErr w:type="spellStart"/>
-      <w:proofErr w:type="gramStart"/>
       <w:r>
         <w:t>escrito</w:t>
       </w:r>
       <w:proofErr w:type="spellEnd"/>
       <w:r>
-        <w:t xml:space="preserve">  (</w:t>
-      </w:r>
-      <w:proofErr w:type="gramEnd"/>
-      <w:r>
-        <w:t xml:space="preserve">3) </w:t>
+        <w:t xml:space="preserve">  (3) </w:t>
       </w:r>
       <w:r>
         <w:rPr>
@@ -4878,13 +4681,8 @@
           <w:numId w:val="4"/>
         </w:numPr>
       </w:pPr>
-      <w:proofErr w:type="gramStart"/>
-      <w:r>
-        <w:t>1  (</w:t>
-      </w:r>
-      <w:proofErr w:type="gramEnd"/>
-      <w:r>
-        <w:t xml:space="preserve">1) </w:t>
+      <w:r>
+        <w:t xml:space="preserve">1  (1) </w:t>
       </w:r>
     </w:p>
     <w:p>
@@ -4896,13 +4694,8 @@
           <w:numId w:val="4"/>
         </w:numPr>
       </w:pPr>
-      <w:proofErr w:type="gramStart"/>
-      <w:r>
-        <w:t>2  (</w:t>
-      </w:r>
-      <w:proofErr w:type="gramEnd"/>
-      <w:r>
-        <w:t xml:space="preserve">3) </w:t>
+      <w:r>
+        <w:t xml:space="preserve">2  (3) </w:t>
       </w:r>
     </w:p>
     <w:p>
@@ -4914,13 +4707,8 @@
           <w:numId w:val="4"/>
         </w:numPr>
       </w:pPr>
-      <w:proofErr w:type="gramStart"/>
-      <w:r>
-        <w:t>3  (</w:t>
-      </w:r>
-      <w:proofErr w:type="gramEnd"/>
-      <w:r>
-        <w:t xml:space="preserve">4) </w:t>
+      <w:r>
+        <w:t xml:space="preserve">3  (4) </w:t>
       </w:r>
     </w:p>
     <w:p>
@@ -4951,22 +4739,10 @@
           <w:i/>
           <w:iCs/>
         </w:rPr>
-        <w:t xml:space="preserve">More than three. How </w:t>
-      </w:r>
-      <w:proofErr w:type="gramStart"/>
-      <w:r>
-        <w:rPr>
-          <w:i/>
-          <w:iCs/>
-        </w:rPr>
-        <w:t>many?</w:t>
-      </w:r>
-      <w:r>
-        <w:t>_</w:t>
-      </w:r>
-      <w:proofErr w:type="gramEnd"/>
-      <w:r>
-        <w:t>________________________________</w:t>
+        <w:t>More than three. How many?</w:t>
+      </w:r>
+      <w:r>
+        <w:t>_________________________________</w:t>
       </w:r>
     </w:p>
     <w:p>
@@ -5090,17 +4866,12 @@
         <w:t xml:space="preserve"> </w:t>
       </w:r>
       <w:proofErr w:type="spellStart"/>
-      <w:proofErr w:type="gramStart"/>
       <w:r>
         <w:t>común</w:t>
       </w:r>
       <w:proofErr w:type="spellEnd"/>
       <w:r>
-        <w:t>)  (</w:t>
-      </w:r>
-      <w:proofErr w:type="gramEnd"/>
-      <w:r>
-        <w:t xml:space="preserve">1) </w:t>
+        <w:t xml:space="preserve">)  (1) </w:t>
       </w:r>
       <w:r>
         <w:rPr>
@@ -5119,13 +4890,8 @@
           <w:numId w:val="4"/>
         </w:numPr>
       </w:pPr>
-      <w:proofErr w:type="gramStart"/>
-      <w:r>
-        <w:t>Normal  (</w:t>
-      </w:r>
-      <w:proofErr w:type="gramEnd"/>
-      <w:r>
-        <w:t xml:space="preserve">2) </w:t>
+      <w:r>
+        <w:t xml:space="preserve">Normal  (2) </w:t>
       </w:r>
       <w:r>
         <w:rPr>
@@ -5177,17 +4943,12 @@
         <w:t xml:space="preserve"> </w:t>
       </w:r>
       <w:proofErr w:type="spellStart"/>
-      <w:proofErr w:type="gramStart"/>
       <w:r>
         <w:t>especializado</w:t>
       </w:r>
       <w:proofErr w:type="spellEnd"/>
       <w:r>
-        <w:t>)  (</w:t>
-      </w:r>
-      <w:proofErr w:type="gramEnd"/>
-      <w:r>
-        <w:t xml:space="preserve">3) </w:t>
+        <w:t xml:space="preserve">)  (3) </w:t>
       </w:r>
       <w:r>
         <w:rPr>
@@ -5335,17 +5096,12 @@
         <w:t xml:space="preserve"> medio </w:t>
       </w:r>
       <w:proofErr w:type="spellStart"/>
-      <w:proofErr w:type="gramStart"/>
       <w:r>
         <w:t>electrónico</w:t>
       </w:r>
       <w:proofErr w:type="spellEnd"/>
       <w:r>
-        <w:t xml:space="preserve">  (</w:t>
-      </w:r>
-      <w:proofErr w:type="gramEnd"/>
-      <w:r>
-        <w:t xml:space="preserve">1) </w:t>
+        <w:t xml:space="preserve">  (1) </w:t>
       </w:r>
       <w:r>
         <w:t>Electronic delivery of information</w:t>
@@ -5380,17 +5136,12 @@
         <w:t xml:space="preserve"> disponible </w:t>
       </w:r>
       <w:proofErr w:type="spellStart"/>
-      <w:proofErr w:type="gramStart"/>
       <w:r>
         <w:t>públicamente</w:t>
       </w:r>
       <w:proofErr w:type="spellEnd"/>
       <w:r>
-        <w:t xml:space="preserve">  (</w:t>
-      </w:r>
-      <w:proofErr w:type="gramEnd"/>
-      <w:r>
-        <w:t xml:space="preserve">2) </w:t>
+        <w:t xml:space="preserve">  (2) </w:t>
       </w:r>
       <w:r>
         <w:rPr>
@@ -5422,15 +5173,7 @@
       </w:r>
       <w:proofErr w:type="spellEnd"/>
       <w:r>
-        <w:t xml:space="preserve"> de la Unidad de </w:t>
-      </w:r>
-      <w:proofErr w:type="gramStart"/>
-      <w:r>
-        <w:t>Enlace  (</w:t>
-      </w:r>
-      <w:proofErr w:type="gramEnd"/>
-      <w:r>
-        <w:t xml:space="preserve">3) </w:t>
+        <w:t xml:space="preserve"> de la Unidad de Enlace  (3) </w:t>
       </w:r>
       <w:r>
         <w:rPr>
@@ -5474,15 +5217,7 @@
       </w:r>
       <w:proofErr w:type="spellEnd"/>
       <w:r>
-        <w:t xml:space="preserve"> de la </w:t>
-      </w:r>
-      <w:proofErr w:type="gramStart"/>
-      <w:r>
-        <w:t>ley  (</w:t>
-      </w:r>
-      <w:proofErr w:type="gramEnd"/>
-      <w:r>
-        <w:t xml:space="preserve">4) </w:t>
+        <w:t xml:space="preserve"> de la ley  (4) </w:t>
       </w:r>
       <w:r>
         <w:t>The request does not correspond to the framework of the law</w:t>
@@ -5506,17 +5241,12 @@
         <w:t xml:space="preserve"> de la </w:t>
       </w:r>
       <w:proofErr w:type="spellStart"/>
-      <w:proofErr w:type="gramStart"/>
       <w:r>
         <w:t>información</w:t>
       </w:r>
       <w:proofErr w:type="spellEnd"/>
       <w:r>
-        <w:t xml:space="preserve">  (</w:t>
-      </w:r>
-      <w:proofErr w:type="gramEnd"/>
-      <w:r>
-        <w:t xml:space="preserve">5) </w:t>
+        <w:t xml:space="preserve">  (5) </w:t>
       </w:r>
       <w:r>
         <w:rPr>
@@ -5584,17 +5314,12 @@
         <w:t xml:space="preserve"> o </w:t>
       </w:r>
       <w:proofErr w:type="spellStart"/>
-      <w:proofErr w:type="gramStart"/>
       <w:r>
         <w:t>confidencial</w:t>
       </w:r>
       <w:proofErr w:type="spellEnd"/>
       <w:r>
-        <w:t>)  (</w:t>
-      </w:r>
-      <w:proofErr w:type="gramEnd"/>
-      <w:r>
-        <w:t>6)</w:t>
+        <w:t>)  (6)</w:t>
       </w:r>
       <w:r>
         <w:rPr>
@@ -5640,17 +5365,12 @@
         <w:t xml:space="preserve"> a la </w:t>
       </w:r>
       <w:proofErr w:type="spellStart"/>
-      <w:proofErr w:type="gramStart"/>
       <w:r>
         <w:t>solicitud</w:t>
       </w:r>
       <w:proofErr w:type="spellEnd"/>
       <w:r>
-        <w:t xml:space="preserve">  (</w:t>
-      </w:r>
-      <w:proofErr w:type="gramEnd"/>
-      <w:r>
-        <w:t>8)</w:t>
+        <w:t xml:space="preserve">  (8)</w:t>
       </w:r>
       <w:r>
         <w:t xml:space="preserve"> </w:t>
@@ -5689,17 +5409,12 @@
         <w:t xml:space="preserve"> </w:t>
       </w:r>
       <w:proofErr w:type="spellStart"/>
-      <w:proofErr w:type="gramStart"/>
       <w:r>
         <w:t>adicional</w:t>
       </w:r>
       <w:proofErr w:type="spellEnd"/>
       <w:r>
-        <w:t xml:space="preserve">  (</w:t>
-      </w:r>
-      <w:proofErr w:type="gramEnd"/>
-      <w:r>
-        <w:t xml:space="preserve">9) </w:t>
+        <w:t xml:space="preserve">  (9) </w:t>
       </w:r>
       <w:r>
         <w:rPr>
@@ -5775,17 +5490,12 @@
         <w:t xml:space="preserve"> la </w:t>
       </w:r>
       <w:proofErr w:type="spellStart"/>
-      <w:proofErr w:type="gramStart"/>
       <w:r>
         <w:t>información</w:t>
       </w:r>
       <w:proofErr w:type="spellEnd"/>
       <w:r>
-        <w:t xml:space="preserve">  (</w:t>
-      </w:r>
-      <w:proofErr w:type="gramEnd"/>
-      <w:r>
-        <w:t xml:space="preserve">11) </w:t>
+        <w:t xml:space="preserve">  (11) </w:t>
       </w:r>
       <w:r>
         <w:rPr>
@@ -5805,17 +5515,12 @@
         </w:numPr>
       </w:pPr>
       <w:proofErr w:type="spellStart"/>
-      <w:proofErr w:type="gramStart"/>
       <w:r>
         <w:t>Ninguna</w:t>
       </w:r>
       <w:proofErr w:type="spellEnd"/>
       <w:r>
-        <w:t xml:space="preserve">  (</w:t>
-      </w:r>
-      <w:proofErr w:type="gramEnd"/>
-      <w:r>
-        <w:t xml:space="preserve">10) </w:t>
+        <w:t xml:space="preserve">  (10) </w:t>
       </w:r>
       <w:r>
         <w:rPr>
@@ -5928,17 +5633,12 @@
         <w:t xml:space="preserve"> de </w:t>
       </w:r>
       <w:proofErr w:type="spellStart"/>
-      <w:proofErr w:type="gramStart"/>
       <w:r>
         <w:t>consultas</w:t>
       </w:r>
       <w:proofErr w:type="spellEnd"/>
       <w:r>
-        <w:t xml:space="preserve"> ]</w:t>
-      </w:r>
-      <w:proofErr w:type="gramEnd"/>
-      <w:r>
-        <w:t xml:space="preserve">  != 1</w:t>
+        <w:t xml:space="preserve"> ]  != 1</w:t>
       </w:r>
     </w:p>
     <w:p/>
@@ -5995,18 +5695,13 @@
       </w:r>
       <w:proofErr w:type="spellEnd"/>
       <w:r>
-        <w:t xml:space="preserve"> </w:t>
-      </w:r>
-      <w:proofErr w:type="gramStart"/>
-      <w:r>
-        <w:t xml:space="preserve">el  </w:t>
+        <w:t xml:space="preserve"> el  </w:t>
       </w:r>
       <w:proofErr w:type="spellStart"/>
       <w:r>
         <w:t>escrito</w:t>
       </w:r>
       <w:proofErr w:type="spellEnd"/>
-      <w:proofErr w:type="gramEnd"/>
       <w:r>
         <w:t xml:space="preserve"> o </w:t>
       </w:r>
@@ -6033,6 +5728,22 @@
       <w:proofErr w:type="spellEnd"/>
       <w:r>
         <w:t>?</w:t>
+      </w:r>
+    </w:p>
+    <w:p>
+      <w:pPr>
+        <w:keepNext/>
+      </w:pPr>
+      <w:r>
+        <w:t>Of the distinct requests, how many are referenced in the letter?</w:t>
+      </w:r>
+    </w:p>
+    <w:p>
+      <w:pPr>
+        <w:keepNext/>
+      </w:pPr>
+      <w:r>
+        <w:t>[R5_num_referenced_requests]</w:t>
       </w:r>
     </w:p>
     <w:p>
@@ -6045,17 +5756,12 @@
         </w:numPr>
       </w:pPr>
       <w:proofErr w:type="spellStart"/>
-      <w:proofErr w:type="gramStart"/>
       <w:r>
         <w:t>Todas</w:t>
       </w:r>
       <w:proofErr w:type="spellEnd"/>
       <w:r>
-        <w:t xml:space="preserve">  (</w:t>
-      </w:r>
-      <w:proofErr w:type="gramEnd"/>
-      <w:r>
-        <w:t xml:space="preserve">3) </w:t>
+        <w:t xml:space="preserve">  (3) </w:t>
       </w:r>
       <w:r>
         <w:t>All</w:t>
@@ -6074,17 +5780,12 @@
         <w:t xml:space="preserve">La </w:t>
       </w:r>
       <w:proofErr w:type="spellStart"/>
-      <w:proofErr w:type="gramStart"/>
       <w:r>
         <w:t>mayoría</w:t>
       </w:r>
       <w:proofErr w:type="spellEnd"/>
       <w:r>
-        <w:t xml:space="preserve">  (</w:t>
-      </w:r>
-      <w:proofErr w:type="gramEnd"/>
-      <w:r>
-        <w:t xml:space="preserve">6) </w:t>
+        <w:t xml:space="preserve">  (6) </w:t>
       </w:r>
       <w:r>
         <w:rPr>
@@ -6112,17 +5813,12 @@
         <w:t xml:space="preserve"> la </w:t>
       </w:r>
       <w:proofErr w:type="spellStart"/>
-      <w:proofErr w:type="gramStart"/>
       <w:r>
         <w:t>mitad</w:t>
       </w:r>
       <w:proofErr w:type="spellEnd"/>
       <w:r>
-        <w:t xml:space="preserve">  (</w:t>
-      </w:r>
-      <w:proofErr w:type="gramEnd"/>
-      <w:r>
-        <w:t xml:space="preserve">7) </w:t>
+        <w:t xml:space="preserve">  (7) </w:t>
       </w:r>
       <w:r>
         <w:t xml:space="preserve"> </w:t>
@@ -6153,17 +5849,12 @@
         <w:t xml:space="preserve"> de la </w:t>
       </w:r>
       <w:proofErr w:type="spellStart"/>
-      <w:proofErr w:type="gramStart"/>
       <w:r>
         <w:t>mitad</w:t>
       </w:r>
       <w:proofErr w:type="spellEnd"/>
       <w:r>
-        <w:t xml:space="preserve">  (</w:t>
-      </w:r>
-      <w:proofErr w:type="gramEnd"/>
-      <w:r>
-        <w:t xml:space="preserve">8) </w:t>
+        <w:t xml:space="preserve">  (8) </w:t>
       </w:r>
       <w:r>
         <w:rPr>
@@ -6188,15 +5879,7 @@
       </w:r>
       <w:proofErr w:type="spellEnd"/>
       <w:r>
-        <w:t xml:space="preserve"> o </w:t>
-      </w:r>
-      <w:proofErr w:type="gramStart"/>
-      <w:r>
-        <w:t>nada  (</w:t>
-      </w:r>
-      <w:proofErr w:type="gramEnd"/>
-      <w:r>
-        <w:t xml:space="preserve">9) </w:t>
+        <w:t xml:space="preserve"> o nada  (9) </w:t>
       </w:r>
       <w:r>
         <w:t xml:space="preserve"> </w:t>
@@ -6302,6 +5985,14 @@
           <w:iCs/>
         </w:rPr>
         <w:t>In what format (s) does the information provided appear? (Check all that apply.)</w:t>
+      </w:r>
+    </w:p>
+    <w:p>
+      <w:pPr>
+        <w:keepNext/>
+      </w:pPr>
+      <w:r>
+        <w:t>[R6_dummy_***]</w:t>
       </w:r>
     </w:p>
     <w:p>
@@ -6333,17 +6024,12 @@
         <w:t xml:space="preserve"> al </w:t>
       </w:r>
       <w:proofErr w:type="spellStart"/>
-      <w:proofErr w:type="gramStart"/>
       <w:r>
         <w:t>solicitante</w:t>
       </w:r>
       <w:proofErr w:type="spellEnd"/>
       <w:r>
-        <w:t xml:space="preserve">  (</w:t>
-      </w:r>
-      <w:proofErr w:type="gramEnd"/>
-      <w:r>
-        <w:t xml:space="preserve">1) </w:t>
+        <w:t xml:space="preserve">  (1) </w:t>
       </w:r>
       <w:r>
         <w:rPr>
@@ -6385,15 +6071,7 @@
       </w:r>
       <w:proofErr w:type="spellEnd"/>
       <w:r>
-        <w:t xml:space="preserve"> </w:t>
-      </w:r>
-      <w:proofErr w:type="gramStart"/>
-      <w:r>
-        <w:t>web  (</w:t>
-      </w:r>
-      <w:proofErr w:type="gramEnd"/>
-      <w:r>
-        <w:t xml:space="preserve">2) </w:t>
+        <w:t xml:space="preserve"> web  (2) </w:t>
       </w:r>
       <w:r>
         <w:rPr>
@@ -6426,15 +6104,7 @@
       </w:r>
       <w:proofErr w:type="spellEnd"/>
       <w:r>
-        <w:t>(</w:t>
-      </w:r>
-      <w:proofErr w:type="gramStart"/>
-      <w:r>
-        <w:t>s)  (</w:t>
-      </w:r>
-      <w:proofErr w:type="gramEnd"/>
-      <w:r>
-        <w:t xml:space="preserve">3) </w:t>
+        <w:t xml:space="preserve">(s)  (3) </w:t>
       </w:r>
       <w:r>
         <w:rPr>
@@ -6465,17 +6135,12 @@
         <w:t xml:space="preserve"> </w:t>
       </w:r>
       <w:proofErr w:type="spellStart"/>
-      <w:proofErr w:type="gramStart"/>
       <w:r>
         <w:t>información</w:t>
       </w:r>
       <w:proofErr w:type="spellEnd"/>
       <w:r>
-        <w:t xml:space="preserve">  (</w:t>
-      </w:r>
-      <w:proofErr w:type="gramEnd"/>
-      <w:r>
-        <w:t xml:space="preserve">5) </w:t>
+        <w:t xml:space="preserve">  (5) </w:t>
       </w:r>
       <w:r>
         <w:rPr>
@@ -6672,6 +6337,36 @@
           <w:iCs/>
         </w:rPr>
         <w:t>What proportion of the requested information appears in the response? (Select one.)</w:t>
+      </w:r>
+    </w:p>
+    <w:p>
+      <w:pPr>
+        <w:keepNext/>
+        <w:rPr>
+          <w:b/>
+          <w:bCs/>
+        </w:rPr>
+      </w:pPr>
+      <w:r>
+        <w:rPr>
+          <w:b/>
+          <w:bCs/>
+        </w:rPr>
+        <w:t>[</w:t>
+      </w:r>
+      <w:r>
+        <w:rPr>
+          <w:b/>
+          <w:bCs/>
+        </w:rPr>
+        <w:t>R7_proportion_answered</w:t>
+      </w:r>
+      <w:r>
+        <w:rPr>
+          <w:b/>
+          <w:bCs/>
+        </w:rPr>
+        <w:t>]</w:t>
       </w:r>
     </w:p>
     <w:p>
@@ -6683,13 +6378,8 @@
           <w:numId w:val="4"/>
         </w:numPr>
       </w:pPr>
-      <w:proofErr w:type="gramStart"/>
-      <w:r>
-        <w:t>Toda  (</w:t>
-      </w:r>
-      <w:proofErr w:type="gramEnd"/>
-      <w:r>
-        <w:t xml:space="preserve">1) </w:t>
+      <w:r>
+        <w:t xml:space="preserve">Toda  (1) </w:t>
       </w:r>
       <w:r>
         <w:t>All</w:t>
@@ -6708,17 +6398,12 @@
         <w:t xml:space="preserve">La </w:t>
       </w:r>
       <w:proofErr w:type="spellStart"/>
-      <w:proofErr w:type="gramStart"/>
       <w:r>
         <w:t>mayoría</w:t>
       </w:r>
       <w:proofErr w:type="spellEnd"/>
       <w:r>
-        <w:t xml:space="preserve">  (</w:t>
-      </w:r>
-      <w:proofErr w:type="gramEnd"/>
-      <w:r>
-        <w:t xml:space="preserve">2) </w:t>
+        <w:t xml:space="preserve">  (2) </w:t>
       </w:r>
       <w:r>
         <w:rPr>
@@ -6746,17 +6431,12 @@
         <w:t xml:space="preserve"> la </w:t>
       </w:r>
       <w:proofErr w:type="spellStart"/>
-      <w:proofErr w:type="gramStart"/>
       <w:r>
         <w:t>mitad</w:t>
       </w:r>
       <w:proofErr w:type="spellEnd"/>
       <w:r>
-        <w:t xml:space="preserve">  (</w:t>
-      </w:r>
-      <w:proofErr w:type="gramEnd"/>
-      <w:r>
-        <w:t xml:space="preserve">3) </w:t>
+        <w:t xml:space="preserve">  (3) </w:t>
       </w:r>
       <w:r>
         <w:rPr>
@@ -6784,17 +6464,12 @@
         <w:t xml:space="preserve"> de la </w:t>
       </w:r>
       <w:proofErr w:type="spellStart"/>
-      <w:proofErr w:type="gramStart"/>
       <w:r>
         <w:t>mitad</w:t>
       </w:r>
       <w:proofErr w:type="spellEnd"/>
       <w:r>
-        <w:t xml:space="preserve">  (</w:t>
-      </w:r>
-      <w:proofErr w:type="gramEnd"/>
-      <w:r>
-        <w:t xml:space="preserve">4) </w:t>
+        <w:t xml:space="preserve">  (4) </w:t>
       </w:r>
       <w:r>
         <w:rPr>
@@ -6819,15 +6494,7 @@
       </w:r>
       <w:proofErr w:type="spellEnd"/>
       <w:r>
-        <w:t xml:space="preserve"> o </w:t>
-      </w:r>
-      <w:proofErr w:type="gramStart"/>
-      <w:r>
-        <w:t>nada  (</w:t>
-      </w:r>
-      <w:proofErr w:type="gramEnd"/>
-      <w:r>
-        <w:t xml:space="preserve">5) </w:t>
+        <w:t xml:space="preserve"> o nada  (5) </w:t>
       </w:r>
       <w:r>
         <w:rPr>
@@ -6989,6 +6656,20 @@
           <w:iCs/>
         </w:rPr>
         <w:t>R8 Does the link provided accurately address the requested information?</w:t>
+      </w:r>
+    </w:p>
+    <w:p>
+      <w:pPr>
+        <w:keepNext/>
+      </w:pPr>
+      <w:r>
+        <w:t>[</w:t>
+      </w:r>
+      <w:r>
+        <w:t xml:space="preserve"> R8_is_link_correct</w:t>
+      </w:r>
+      <w:r>
+        <w:t>]</w:t>
       </w:r>
     </w:p>
     <w:p>
@@ -7001,17 +6682,12 @@
         </w:numPr>
       </w:pPr>
       <w:proofErr w:type="spellStart"/>
-      <w:proofErr w:type="gramStart"/>
       <w:r>
         <w:t>Sí</w:t>
       </w:r>
       <w:proofErr w:type="spellEnd"/>
       <w:r>
-        <w:t xml:space="preserve">  (</w:t>
-      </w:r>
-      <w:proofErr w:type="gramEnd"/>
-      <w:r>
-        <w:t xml:space="preserve">1) </w:t>
+        <w:t xml:space="preserve">  (1) </w:t>
       </w:r>
       <w:r>
         <w:rPr>
@@ -7030,13 +6706,8 @@
           <w:numId w:val="4"/>
         </w:numPr>
       </w:pPr>
-      <w:proofErr w:type="gramStart"/>
-      <w:r>
-        <w:t>No  (</w:t>
-      </w:r>
-      <w:proofErr w:type="gramEnd"/>
-      <w:r>
-        <w:t xml:space="preserve">2) </w:t>
+      <w:r>
+        <w:t xml:space="preserve">No  (2) </w:t>
       </w:r>
       <w:r>
         <w:rPr>
@@ -7059,17 +6730,12 @@
         <w:t xml:space="preserve">El enlace no </w:t>
       </w:r>
       <w:proofErr w:type="spellStart"/>
-      <w:proofErr w:type="gramStart"/>
       <w:r>
         <w:t>funciona</w:t>
       </w:r>
       <w:proofErr w:type="spellEnd"/>
       <w:r>
-        <w:t xml:space="preserve">  (</w:t>
-      </w:r>
-      <w:proofErr w:type="gramEnd"/>
-      <w:r>
-        <w:t xml:space="preserve">3) </w:t>
+        <w:t xml:space="preserve">  (3) </w:t>
       </w:r>
       <w:r>
         <w:rPr>
@@ -7351,6 +7017,22 @@
           <w:iCs/>
         </w:rPr>
         <w:t>How easy is it to find, read and understand the information provided?</w:t>
+      </w:r>
+    </w:p>
+    <w:p>
+      <w:pPr>
+        <w:keepNext/>
+        <w:rPr>
+          <w:b/>
+          <w:bCs/>
+        </w:rPr>
+      </w:pPr>
+      <w:r>
+        <w:rPr>
+          <w:b/>
+          <w:bCs/>
+        </w:rPr>
+        <w:t>[R9_diff_find_info]</w:t>
       </w:r>
     </w:p>
     <w:p>
@@ -7363,17 +7045,12 @@
         </w:numPr>
       </w:pPr>
       <w:proofErr w:type="spellStart"/>
-      <w:proofErr w:type="gramStart"/>
       <w:r>
         <w:t>Fácil</w:t>
       </w:r>
       <w:proofErr w:type="spellEnd"/>
       <w:r>
-        <w:t xml:space="preserve">  (</w:t>
-      </w:r>
-      <w:proofErr w:type="gramEnd"/>
-      <w:r>
-        <w:t xml:space="preserve">1) </w:t>
+        <w:t xml:space="preserve">  (1) </w:t>
       </w:r>
       <w:r>
         <w:rPr>
@@ -7404,17 +7081,12 @@
         <w:t xml:space="preserve"> </w:t>
       </w:r>
       <w:proofErr w:type="spellStart"/>
-      <w:proofErr w:type="gramStart"/>
       <w:r>
         <w:t>difícil</w:t>
       </w:r>
       <w:proofErr w:type="spellEnd"/>
       <w:r>
-        <w:t xml:space="preserve">  (</w:t>
-      </w:r>
-      <w:proofErr w:type="gramEnd"/>
-      <w:r>
-        <w:t xml:space="preserve">3) </w:t>
+        <w:t xml:space="preserve">  (3) </w:t>
       </w:r>
       <w:r>
         <w:rPr>
@@ -7466,17 +7138,12 @@
         <w:t xml:space="preserve"> o </w:t>
       </w:r>
       <w:proofErr w:type="spellStart"/>
-      <w:proofErr w:type="gramStart"/>
       <w:r>
         <w:t>confusas</w:t>
       </w:r>
       <w:proofErr w:type="spellEnd"/>
       <w:r>
-        <w:t>)  (</w:t>
-      </w:r>
-      <w:proofErr w:type="gramEnd"/>
-      <w:r>
-        <w:t xml:space="preserve">4) </w:t>
+        <w:t xml:space="preserve">)  (4) </w:t>
       </w:r>
       <w:r>
         <w:rPr>
@@ -7511,17 +7178,12 @@
         <w:t xml:space="preserve"> </w:t>
       </w:r>
       <w:proofErr w:type="spellStart"/>
-      <w:proofErr w:type="gramStart"/>
       <w:r>
         <w:t>información</w:t>
       </w:r>
       <w:proofErr w:type="spellEnd"/>
       <w:r>
-        <w:t xml:space="preserve">  (</w:t>
-      </w:r>
-      <w:proofErr w:type="gramEnd"/>
-      <w:r>
-        <w:t xml:space="preserve">6) </w:t>
+        <w:t xml:space="preserve">  (6) </w:t>
       </w:r>
       <w:r>
         <w:rPr>
@@ -7592,6 +7254,22 @@
       </w:pPr>
       <w:r>
         <w:t>What format is the information in?</w:t>
+      </w:r>
+    </w:p>
+    <w:p>
+      <w:pPr>
+        <w:keepNext/>
+        <w:rPr>
+          <w:b/>
+          <w:bCs/>
+        </w:rPr>
+      </w:pPr>
+      <w:r>
+        <w:rPr>
+          <w:b/>
+          <w:bCs/>
+        </w:rPr>
+        <w:t>[R10_dummy_***]</w:t>
       </w:r>
     </w:p>
     <w:p>
@@ -7625,15 +7303,7 @@
       </w:r>
       <w:proofErr w:type="spellEnd"/>
       <w:r>
-        <w:t xml:space="preserve">: Excel, </w:t>
-      </w:r>
-      <w:proofErr w:type="gramStart"/>
-      <w:r>
-        <w:t>Word)  (</w:t>
-      </w:r>
-      <w:proofErr w:type="gramEnd"/>
-      <w:r>
-        <w:t xml:space="preserve">1) </w:t>
+        <w:t xml:space="preserve">: Excel, Word)  (1) </w:t>
       </w:r>
       <w:proofErr w:type="spellStart"/>
       <w:r>
@@ -7702,17 +7372,12 @@
         <w:t xml:space="preserve"> y </w:t>
       </w:r>
       <w:proofErr w:type="spellStart"/>
-      <w:proofErr w:type="gramStart"/>
       <w:r>
         <w:t>pegar</w:t>
       </w:r>
       <w:proofErr w:type="spellEnd"/>
       <w:r>
-        <w:t>)  (</w:t>
-      </w:r>
-      <w:proofErr w:type="gramEnd"/>
-      <w:r>
-        <w:t xml:space="preserve">2) </w:t>
+        <w:t xml:space="preserve">)  (2) </w:t>
       </w:r>
       <w:r>
         <w:rPr>
@@ -7753,15 +7418,7 @@
       </w:r>
       <w:proofErr w:type="spellEnd"/>
       <w:r>
-        <w:t xml:space="preserve">: PDF solo </w:t>
-      </w:r>
-      <w:proofErr w:type="gramStart"/>
-      <w:r>
-        <w:t>imagen)  (</w:t>
-      </w:r>
-      <w:proofErr w:type="gramEnd"/>
-      <w:r>
-        <w:t xml:space="preserve">3) </w:t>
+        <w:t xml:space="preserve">: PDF solo imagen)  (3) </w:t>
       </w:r>
     </w:p>
     <w:p>
@@ -7803,17 +7460,12 @@
         <w:t xml:space="preserve"> </w:t>
       </w:r>
       <w:proofErr w:type="spellStart"/>
-      <w:proofErr w:type="gramStart"/>
       <w:r>
         <w:t>información</w:t>
       </w:r>
       <w:proofErr w:type="spellEnd"/>
       <w:r>
-        <w:t xml:space="preserve">  (</w:t>
-      </w:r>
-      <w:proofErr w:type="gramEnd"/>
-      <w:r>
-        <w:t xml:space="preserve">4) </w:t>
+        <w:t xml:space="preserve">  (4) </w:t>
       </w:r>
       <w:r>
         <w:rPr>
@@ -7835,6 +7487,7 @@
         <w:keepNext/>
       </w:pPr>
       <w:r>
+        <w:lastRenderedPageBreak/>
         <w:t xml:space="preserve">R11 ¿Es </w:t>
       </w:r>
       <w:proofErr w:type="spellStart"/>
@@ -7895,6 +7548,36 @@
       </w:r>
       <w:r>
         <w:t>s this request especially interesting, extreme, problematic or humorous?</w:t>
+      </w:r>
+    </w:p>
+    <w:p>
+      <w:pPr>
+        <w:keepNext/>
+        <w:rPr>
+          <w:b/>
+          <w:bCs/>
+        </w:rPr>
+      </w:pPr>
+      <w:r>
+        <w:rPr>
+          <w:b/>
+          <w:bCs/>
+        </w:rPr>
+        <w:t>[</w:t>
+      </w:r>
+      <w:r>
+        <w:rPr>
+          <w:b/>
+          <w:bCs/>
+        </w:rPr>
+        <w:t>R11_is_req_interesting</w:t>
+      </w:r>
+      <w:r>
+        <w:rPr>
+          <w:b/>
+          <w:bCs/>
+        </w:rPr>
+        <w:t>]</w:t>
       </w:r>
     </w:p>
     <w:p>
@@ -7933,15 +7616,7 @@
         <w:t>Yes. Why?</w:t>
       </w:r>
       <w:r>
-        <w:t xml:space="preserve"> (</w:t>
-      </w:r>
-      <w:proofErr w:type="gramStart"/>
-      <w:r>
-        <w:t>1)_</w:t>
-      </w:r>
-      <w:proofErr w:type="gramEnd"/>
-      <w:r>
-        <w:t>_____________________________________________</w:t>
+        <w:t xml:space="preserve"> (1)______________________________________________</w:t>
       </w:r>
     </w:p>
     <w:p>
@@ -7957,13 +7632,8 @@
           <w:iCs/>
         </w:rPr>
       </w:pPr>
-      <w:proofErr w:type="gramStart"/>
-      <w:r>
-        <w:t>No  (</w:t>
-      </w:r>
-      <w:proofErr w:type="gramEnd"/>
-      <w:r>
-        <w:t xml:space="preserve">4) </w:t>
+      <w:r>
+        <w:t xml:space="preserve">No  (4) </w:t>
       </w:r>
       <w:r>
         <w:rPr>
@@ -8001,7 +7671,7 @@
 </file>
 
 <file path=word/endnotes.xml><?xml version="1.0" encoding="utf-8"?>
-<w:endnotes xmlns:wpc="http://schemas.microsoft.com/office/word/2010/wordprocessingCanvas" xmlns:cx="http://schemas.microsoft.com/office/drawing/2014/chartex" xmlns:cx1="http://schemas.microsoft.com/office/drawing/2015/9/8/chartex" xmlns:cx2="http://schemas.microsoft.com/office/drawing/2015/10/21/chartex" xmlns:cx3="http://schemas.microsoft.com/office/drawing/2016/5/9/chartex" xmlns:cx4="http://schemas.microsoft.com/office/drawing/2016/5/10/chartex" xmlns:cx5="http://schemas.microsoft.com/office/drawing/2016/5/11/chartex" xmlns:cx6="http://schemas.microsoft.com/office/drawing/2016/5/12/chartex" xmlns:cx7="http://schemas.microsoft.com/office/drawing/2016/5/13/chartex" xmlns:cx8="http://schemas.microsoft.com/office/drawing/2016/5/14/chartex" xmlns:mc="http://schemas.openxmlformats.org/markup-compatibility/2006" xmlns:aink="http://schemas.microsoft.com/office/drawing/2016/ink" xmlns:am3d="http://schemas.microsoft.com/office/drawing/2017/model3d" xmlns:o="urn:schemas-microsoft-com:office:office" xmlns:r="http://schemas.openxmlformats.org/officeDocument/2006/relationships" xmlns:m="http://schemas.openxmlformats.org/officeDocument/2006/math" xmlns:v="urn:schemas-microsoft-com:vml" xmlns:wp14="http://schemas.microsoft.com/office/word/2010/wordprocessingDrawing" xmlns:wp="http://schemas.openxmlformats.org/drawingml/2006/wordprocessingDrawing" xmlns:w10="urn:schemas-microsoft-com:office:word" xmlns:w="http://schemas.openxmlformats.org/wordprocessingml/2006/main" xmlns:w14="http://schemas.microsoft.com/office/word/2010/wordml" xmlns:w15="http://schemas.microsoft.com/office/word/2012/wordml" xmlns:w16cid="http://schemas.microsoft.com/office/word/2016/wordml/cid" xmlns:w16se="http://schemas.microsoft.com/office/word/2015/wordml/symex" xmlns:wpg="http://schemas.microsoft.com/office/word/2010/wordprocessingGroup" xmlns:wpi="http://schemas.microsoft.com/office/word/2010/wordprocessingInk" xmlns:wne="http://schemas.microsoft.com/office/word/2006/wordml" xmlns:wps="http://schemas.microsoft.com/office/word/2010/wordprocessingShape" mc:Ignorable="w14 w15 w16se w16cid wp14">
+<w:endnotes xmlns:wpc="http://schemas.microsoft.com/office/word/2010/wordprocessingCanvas" xmlns:cx="http://schemas.microsoft.com/office/drawing/2014/chartex" xmlns:cx1="http://schemas.microsoft.com/office/drawing/2015/9/8/chartex" xmlns:cx2="http://schemas.microsoft.com/office/drawing/2015/10/21/chartex" xmlns:cx3="http://schemas.microsoft.com/office/drawing/2016/5/9/chartex" xmlns:cx4="http://schemas.microsoft.com/office/drawing/2016/5/10/chartex" xmlns:cx5="http://schemas.microsoft.com/office/drawing/2016/5/11/chartex" xmlns:cx6="http://schemas.microsoft.com/office/drawing/2016/5/12/chartex" xmlns:cx7="http://schemas.microsoft.com/office/drawing/2016/5/13/chartex" xmlns:cx8="http://schemas.microsoft.com/office/drawing/2016/5/14/chartex" xmlns:mc="http://schemas.openxmlformats.org/markup-compatibility/2006" xmlns:aink="http://schemas.microsoft.com/office/drawing/2016/ink" xmlns:am3d="http://schemas.microsoft.com/office/drawing/2017/model3d" xmlns:o="urn:schemas-microsoft-com:office:office" xmlns:r="http://schemas.openxmlformats.org/officeDocument/2006/relationships" xmlns:m="http://schemas.openxmlformats.org/officeDocument/2006/math" xmlns:v="urn:schemas-microsoft-com:vml" xmlns:wp14="http://schemas.microsoft.com/office/word/2010/wordprocessingDrawing" xmlns:wp="http://schemas.openxmlformats.org/drawingml/2006/wordprocessingDrawing" xmlns:w10="urn:schemas-microsoft-com:office:word" xmlns:w="http://schemas.openxmlformats.org/wordprocessingml/2006/main" xmlns:w14="http://schemas.microsoft.com/office/word/2010/wordml" xmlns:w15="http://schemas.microsoft.com/office/word/2012/wordml" xmlns:w16cex="http://schemas.microsoft.com/office/word/2018/wordml/cex" xmlns:w16cid="http://schemas.microsoft.com/office/word/2016/wordml/cid" xmlns:w16="http://schemas.microsoft.com/office/word/2018/wordml" xmlns:w16se="http://schemas.microsoft.com/office/word/2015/wordml/symex" xmlns:wpg="http://schemas.microsoft.com/office/word/2010/wordprocessingGroup" xmlns:wpi="http://schemas.microsoft.com/office/word/2010/wordprocessingInk" xmlns:wne="http://schemas.microsoft.com/office/word/2006/wordml" xmlns:wps="http://schemas.microsoft.com/office/word/2010/wordprocessingShape" mc:Ignorable="w14 w15 w16se w16cid w16 w16cex wp14">
   <w:endnote w:type="separator" w:id="-1">
     <w:p>
       <w:pPr>
@@ -8026,7 +7696,7 @@
 </file>
 
 <file path=word/footer1.xml><?xml version="1.0" encoding="utf-8"?>
-<w:ftr xmlns:wpc="http://schemas.microsoft.com/office/word/2010/wordprocessingCanvas" xmlns:cx="http://schemas.microsoft.com/office/drawing/2014/chartex" xmlns:cx1="http://schemas.microsoft.com/office/drawing/2015/9/8/chartex" xmlns:cx2="http://schemas.microsoft.com/office/drawing/2015/10/21/chartex" xmlns:cx3="http://schemas.microsoft.com/office/drawing/2016/5/9/chartex" xmlns:cx4="http://schemas.microsoft.com/office/drawing/2016/5/10/chartex" xmlns:cx5="http://schemas.microsoft.com/office/drawing/2016/5/11/chartex" xmlns:cx6="http://schemas.microsoft.com/office/drawing/2016/5/12/chartex" xmlns:cx7="http://schemas.microsoft.com/office/drawing/2016/5/13/chartex" xmlns:cx8="http://schemas.microsoft.com/office/drawing/2016/5/14/chartex" xmlns:mc="http://schemas.openxmlformats.org/markup-compatibility/2006" xmlns:aink="http://schemas.microsoft.com/office/drawing/2016/ink" xmlns:am3d="http://schemas.microsoft.com/office/drawing/2017/model3d" xmlns:o="urn:schemas-microsoft-com:office:office" xmlns:r="http://schemas.openxmlformats.org/officeDocument/2006/relationships" xmlns:m="http://schemas.openxmlformats.org/officeDocument/2006/math" xmlns:v="urn:schemas-microsoft-com:vml" xmlns:wp14="http://schemas.microsoft.com/office/word/2010/wordprocessingDrawing" xmlns:wp="http://schemas.openxmlformats.org/drawingml/2006/wordprocessingDrawing" xmlns:w10="urn:schemas-microsoft-com:office:word" xmlns:w="http://schemas.openxmlformats.org/wordprocessingml/2006/main" xmlns:w14="http://schemas.microsoft.com/office/word/2010/wordml" xmlns:w15="http://schemas.microsoft.com/office/word/2012/wordml" xmlns:w16cid="http://schemas.microsoft.com/office/word/2016/wordml/cid" xmlns:w16se="http://schemas.microsoft.com/office/word/2015/wordml/symex" xmlns:wpg="http://schemas.microsoft.com/office/word/2010/wordprocessingGroup" xmlns:wpi="http://schemas.microsoft.com/office/word/2010/wordprocessingInk" xmlns:wne="http://schemas.microsoft.com/office/word/2006/wordml" xmlns:wps="http://schemas.microsoft.com/office/word/2010/wordprocessingShape" mc:Ignorable="w14 w15 w16se w16cid wp14">
+<w:ftr xmlns:wpc="http://schemas.microsoft.com/office/word/2010/wordprocessingCanvas" xmlns:cx="http://schemas.microsoft.com/office/drawing/2014/chartex" xmlns:cx1="http://schemas.microsoft.com/office/drawing/2015/9/8/chartex" xmlns:cx2="http://schemas.microsoft.com/office/drawing/2015/10/21/chartex" xmlns:cx3="http://schemas.microsoft.com/office/drawing/2016/5/9/chartex" xmlns:cx4="http://schemas.microsoft.com/office/drawing/2016/5/10/chartex" xmlns:cx5="http://schemas.microsoft.com/office/drawing/2016/5/11/chartex" xmlns:cx6="http://schemas.microsoft.com/office/drawing/2016/5/12/chartex" xmlns:cx7="http://schemas.microsoft.com/office/drawing/2016/5/13/chartex" xmlns:cx8="http://schemas.microsoft.com/office/drawing/2016/5/14/chartex" xmlns:mc="http://schemas.openxmlformats.org/markup-compatibility/2006" xmlns:aink="http://schemas.microsoft.com/office/drawing/2016/ink" xmlns:am3d="http://schemas.microsoft.com/office/drawing/2017/model3d" xmlns:o="urn:schemas-microsoft-com:office:office" xmlns:r="http://schemas.openxmlformats.org/officeDocument/2006/relationships" xmlns:m="http://schemas.openxmlformats.org/officeDocument/2006/math" xmlns:v="urn:schemas-microsoft-com:vml" xmlns:wp14="http://schemas.microsoft.com/office/word/2010/wordprocessingDrawing" xmlns:wp="http://schemas.openxmlformats.org/drawingml/2006/wordprocessingDrawing" xmlns:w10="urn:schemas-microsoft-com:office:word" xmlns:w="http://schemas.openxmlformats.org/wordprocessingml/2006/main" xmlns:w14="http://schemas.microsoft.com/office/word/2010/wordml" xmlns:w15="http://schemas.microsoft.com/office/word/2012/wordml" xmlns:w16cex="http://schemas.microsoft.com/office/word/2018/wordml/cex" xmlns:w16cid="http://schemas.microsoft.com/office/word/2016/wordml/cid" xmlns:w16="http://schemas.microsoft.com/office/word/2018/wordml" xmlns:w16se="http://schemas.microsoft.com/office/word/2015/wordml/symex" xmlns:wpg="http://schemas.microsoft.com/office/word/2010/wordprocessingGroup" xmlns:wpi="http://schemas.microsoft.com/office/word/2010/wordprocessingInk" xmlns:wne="http://schemas.microsoft.com/office/word/2006/wordml" xmlns:wps="http://schemas.microsoft.com/office/word/2010/wordprocessingShape" mc:Ignorable="w14 w15 w16se w16cid w16 w16cex wp14">
   <w:p>
     <w:pPr>
       <w:pStyle w:val="Footer"/>
@@ -8088,7 +7758,7 @@
 </file>
 
 <file path=word/footer2.xml><?xml version="1.0" encoding="utf-8"?>
-<w:ftr xmlns:wpc="http://schemas.microsoft.com/office/word/2010/wordprocessingCanvas" xmlns:cx="http://schemas.microsoft.com/office/drawing/2014/chartex" xmlns:cx1="http://schemas.microsoft.com/office/drawing/2015/9/8/chartex" xmlns:cx2="http://schemas.microsoft.com/office/drawing/2015/10/21/chartex" xmlns:cx3="http://schemas.microsoft.com/office/drawing/2016/5/9/chartex" xmlns:cx4="http://schemas.microsoft.com/office/drawing/2016/5/10/chartex" xmlns:cx5="http://schemas.microsoft.com/office/drawing/2016/5/11/chartex" xmlns:cx6="http://schemas.microsoft.com/office/drawing/2016/5/12/chartex" xmlns:cx7="http://schemas.microsoft.com/office/drawing/2016/5/13/chartex" xmlns:cx8="http://schemas.microsoft.com/office/drawing/2016/5/14/chartex" xmlns:mc="http://schemas.openxmlformats.org/markup-compatibility/2006" xmlns:aink="http://schemas.microsoft.com/office/drawing/2016/ink" xmlns:am3d="http://schemas.microsoft.com/office/drawing/2017/model3d" xmlns:o="urn:schemas-microsoft-com:office:office" xmlns:r="http://schemas.openxmlformats.org/officeDocument/2006/relationships" xmlns:m="http://schemas.openxmlformats.org/officeDocument/2006/math" xmlns:v="urn:schemas-microsoft-com:vml" xmlns:wp14="http://schemas.microsoft.com/office/word/2010/wordprocessingDrawing" xmlns:wp="http://schemas.openxmlformats.org/drawingml/2006/wordprocessingDrawing" xmlns:w10="urn:schemas-microsoft-com:office:word" xmlns:w="http://schemas.openxmlformats.org/wordprocessingml/2006/main" xmlns:w14="http://schemas.microsoft.com/office/word/2010/wordml" xmlns:w15="http://schemas.microsoft.com/office/word/2012/wordml" xmlns:w16cid="http://schemas.microsoft.com/office/word/2016/wordml/cid" xmlns:w16se="http://schemas.microsoft.com/office/word/2015/wordml/symex" xmlns:wpg="http://schemas.microsoft.com/office/word/2010/wordprocessingGroup" xmlns:wpi="http://schemas.microsoft.com/office/word/2010/wordprocessingInk" xmlns:wne="http://schemas.microsoft.com/office/word/2006/wordml" xmlns:wps="http://schemas.microsoft.com/office/word/2010/wordprocessingShape" mc:Ignorable="w14 w15 w16se w16cid wp14">
+<w:ftr xmlns:wpc="http://schemas.microsoft.com/office/word/2010/wordprocessingCanvas" xmlns:cx="http://schemas.microsoft.com/office/drawing/2014/chartex" xmlns:cx1="http://schemas.microsoft.com/office/drawing/2015/9/8/chartex" xmlns:cx2="http://schemas.microsoft.com/office/drawing/2015/10/21/chartex" xmlns:cx3="http://schemas.microsoft.com/office/drawing/2016/5/9/chartex" xmlns:cx4="http://schemas.microsoft.com/office/drawing/2016/5/10/chartex" xmlns:cx5="http://schemas.microsoft.com/office/drawing/2016/5/11/chartex" xmlns:cx6="http://schemas.microsoft.com/office/drawing/2016/5/12/chartex" xmlns:cx7="http://schemas.microsoft.com/office/drawing/2016/5/13/chartex" xmlns:cx8="http://schemas.microsoft.com/office/drawing/2016/5/14/chartex" xmlns:mc="http://schemas.openxmlformats.org/markup-compatibility/2006" xmlns:aink="http://schemas.microsoft.com/office/drawing/2016/ink" xmlns:am3d="http://schemas.microsoft.com/office/drawing/2017/model3d" xmlns:o="urn:schemas-microsoft-com:office:office" xmlns:r="http://schemas.openxmlformats.org/officeDocument/2006/relationships" xmlns:m="http://schemas.openxmlformats.org/officeDocument/2006/math" xmlns:v="urn:schemas-microsoft-com:vml" xmlns:wp14="http://schemas.microsoft.com/office/word/2010/wordprocessingDrawing" xmlns:wp="http://schemas.openxmlformats.org/drawingml/2006/wordprocessingDrawing" xmlns:w10="urn:schemas-microsoft-com:office:word" xmlns:w="http://schemas.openxmlformats.org/wordprocessingml/2006/main" xmlns:w14="http://schemas.microsoft.com/office/word/2010/wordml" xmlns:w15="http://schemas.microsoft.com/office/word/2012/wordml" xmlns:w16cex="http://schemas.microsoft.com/office/word/2018/wordml/cex" xmlns:w16cid="http://schemas.microsoft.com/office/word/2016/wordml/cid" xmlns:w16="http://schemas.microsoft.com/office/word/2018/wordml" xmlns:w16se="http://schemas.microsoft.com/office/word/2015/wordml/symex" xmlns:wpg="http://schemas.microsoft.com/office/word/2010/wordprocessingGroup" xmlns:wpi="http://schemas.microsoft.com/office/word/2010/wordprocessingInk" xmlns:wne="http://schemas.microsoft.com/office/word/2006/wordml" xmlns:wps="http://schemas.microsoft.com/office/word/2010/wordprocessingShape" mc:Ignorable="w14 w15 w16se w16cid w16 w16cex wp14">
   <w:p>
     <w:pPr>
       <w:pStyle w:val="Footer"/>
@@ -8175,7 +7845,7 @@
 </file>
 
 <file path=word/footnotes.xml><?xml version="1.0" encoding="utf-8"?>
-<w:footnotes xmlns:wpc="http://schemas.microsoft.com/office/word/2010/wordprocessingCanvas" xmlns:cx="http://schemas.microsoft.com/office/drawing/2014/chartex" xmlns:cx1="http://schemas.microsoft.com/office/drawing/2015/9/8/chartex" xmlns:cx2="http://schemas.microsoft.com/office/drawing/2015/10/21/chartex" xmlns:cx3="http://schemas.microsoft.com/office/drawing/2016/5/9/chartex" xmlns:cx4="http://schemas.microsoft.com/office/drawing/2016/5/10/chartex" xmlns:cx5="http://schemas.microsoft.com/office/drawing/2016/5/11/chartex" xmlns:cx6="http://schemas.microsoft.com/office/drawing/2016/5/12/chartex" xmlns:cx7="http://schemas.microsoft.com/office/drawing/2016/5/13/chartex" xmlns:cx8="http://schemas.microsoft.com/office/drawing/2016/5/14/chartex" xmlns:mc="http://schemas.openxmlformats.org/markup-compatibility/2006" xmlns:aink="http://schemas.microsoft.com/office/drawing/2016/ink" xmlns:am3d="http://schemas.microsoft.com/office/drawing/2017/model3d" xmlns:o="urn:schemas-microsoft-com:office:office" xmlns:r="http://schemas.openxmlformats.org/officeDocument/2006/relationships" xmlns:m="http://schemas.openxmlformats.org/officeDocument/2006/math" xmlns:v="urn:schemas-microsoft-com:vml" xmlns:wp14="http://schemas.microsoft.com/office/word/2010/wordprocessingDrawing" xmlns:wp="http://schemas.openxmlformats.org/drawingml/2006/wordprocessingDrawing" xmlns:w10="urn:schemas-microsoft-com:office:word" xmlns:w="http://schemas.openxmlformats.org/wordprocessingml/2006/main" xmlns:w14="http://schemas.microsoft.com/office/word/2010/wordml" xmlns:w15="http://schemas.microsoft.com/office/word/2012/wordml" xmlns:w16cid="http://schemas.microsoft.com/office/word/2016/wordml/cid" xmlns:w16se="http://schemas.microsoft.com/office/word/2015/wordml/symex" xmlns:wpg="http://schemas.microsoft.com/office/word/2010/wordprocessingGroup" xmlns:wpi="http://schemas.microsoft.com/office/word/2010/wordprocessingInk" xmlns:wne="http://schemas.microsoft.com/office/word/2006/wordml" xmlns:wps="http://schemas.microsoft.com/office/word/2010/wordprocessingShape" mc:Ignorable="w14 w15 w16se w16cid wp14">
+<w:footnotes xmlns:wpc="http://schemas.microsoft.com/office/word/2010/wordprocessingCanvas" xmlns:cx="http://schemas.microsoft.com/office/drawing/2014/chartex" xmlns:cx1="http://schemas.microsoft.com/office/drawing/2015/9/8/chartex" xmlns:cx2="http://schemas.microsoft.com/office/drawing/2015/10/21/chartex" xmlns:cx3="http://schemas.microsoft.com/office/drawing/2016/5/9/chartex" xmlns:cx4="http://schemas.microsoft.com/office/drawing/2016/5/10/chartex" xmlns:cx5="http://schemas.microsoft.com/office/drawing/2016/5/11/chartex" xmlns:cx6="http://schemas.microsoft.com/office/drawing/2016/5/12/chartex" xmlns:cx7="http://schemas.microsoft.com/office/drawing/2016/5/13/chartex" xmlns:cx8="http://schemas.microsoft.com/office/drawing/2016/5/14/chartex" xmlns:mc="http://schemas.openxmlformats.org/markup-compatibility/2006" xmlns:aink="http://schemas.microsoft.com/office/drawing/2016/ink" xmlns:am3d="http://schemas.microsoft.com/office/drawing/2017/model3d" xmlns:o="urn:schemas-microsoft-com:office:office" xmlns:r="http://schemas.openxmlformats.org/officeDocument/2006/relationships" xmlns:m="http://schemas.openxmlformats.org/officeDocument/2006/math" xmlns:v="urn:schemas-microsoft-com:vml" xmlns:wp14="http://schemas.microsoft.com/office/word/2010/wordprocessingDrawing" xmlns:wp="http://schemas.openxmlformats.org/drawingml/2006/wordprocessingDrawing" xmlns:w10="urn:schemas-microsoft-com:office:word" xmlns:w="http://schemas.openxmlformats.org/wordprocessingml/2006/main" xmlns:w14="http://schemas.microsoft.com/office/word/2010/wordml" xmlns:w15="http://schemas.microsoft.com/office/word/2012/wordml" xmlns:w16cex="http://schemas.microsoft.com/office/word/2018/wordml/cex" xmlns:w16cid="http://schemas.microsoft.com/office/word/2016/wordml/cid" xmlns:w16="http://schemas.microsoft.com/office/word/2018/wordml" xmlns:w16se="http://schemas.microsoft.com/office/word/2015/wordml/symex" xmlns:wpg="http://schemas.microsoft.com/office/word/2010/wordprocessingGroup" xmlns:wpi="http://schemas.microsoft.com/office/word/2010/wordprocessingInk" xmlns:wne="http://schemas.microsoft.com/office/word/2006/wordml" xmlns:wps="http://schemas.microsoft.com/office/word/2010/wordprocessingShape" mc:Ignorable="w14 w15 w16se w16cid w16 w16cex wp14">
   <w:footnote w:type="separator" w:id="-1">
     <w:p>
       <w:pPr>
@@ -8200,7 +7870,7 @@
 </file>
 
 <file path=word/numbering.xml><?xml version="1.0" encoding="utf-8"?>
-<w:numbering xmlns:wpc="http://schemas.microsoft.com/office/word/2010/wordprocessingCanvas" xmlns:cx="http://schemas.microsoft.com/office/drawing/2014/chartex" xmlns:cx1="http://schemas.microsoft.com/office/drawing/2015/9/8/chartex" xmlns:cx2="http://schemas.microsoft.com/office/drawing/2015/10/21/chartex" xmlns:cx3="http://schemas.microsoft.com/office/drawing/2016/5/9/chartex" xmlns:cx4="http://schemas.microsoft.com/office/drawing/2016/5/10/chartex" xmlns:cx5="http://schemas.microsoft.com/office/drawing/2016/5/11/chartex" xmlns:cx6="http://schemas.microsoft.com/office/drawing/2016/5/12/chartex" xmlns:cx7="http://schemas.microsoft.com/office/drawing/2016/5/13/chartex" xmlns:cx8="http://schemas.microsoft.com/office/drawing/2016/5/14/chartex" xmlns:mc="http://schemas.openxmlformats.org/markup-compatibility/2006" xmlns:aink="http://schemas.microsoft.com/office/drawing/2016/ink" xmlns:am3d="http://schemas.microsoft.com/office/drawing/2017/model3d" xmlns:o="urn:schemas-microsoft-com:office:office" xmlns:r="http://schemas.openxmlformats.org/officeDocument/2006/relationships" xmlns:m="http://schemas.openxmlformats.org/officeDocument/2006/math" xmlns:v="urn:schemas-microsoft-com:vml" xmlns:wp14="http://schemas.microsoft.com/office/word/2010/wordprocessingDrawing" xmlns:wp="http://schemas.openxmlformats.org/drawingml/2006/wordprocessingDrawing" xmlns:w10="urn:schemas-microsoft-com:office:word" xmlns:w="http://schemas.openxmlformats.org/wordprocessingml/2006/main" xmlns:w14="http://schemas.microsoft.com/office/word/2010/wordml" xmlns:w15="http://schemas.microsoft.com/office/word/2012/wordml" xmlns:w16cid="http://schemas.microsoft.com/office/word/2016/wordml/cid" xmlns:w16se="http://schemas.microsoft.com/office/word/2015/wordml/symex" xmlns:wpg="http://schemas.microsoft.com/office/word/2010/wordprocessingGroup" xmlns:wpi="http://schemas.microsoft.com/office/word/2010/wordprocessingInk" xmlns:wne="http://schemas.microsoft.com/office/word/2006/wordml" xmlns:wps="http://schemas.microsoft.com/office/word/2010/wordprocessingShape" mc:Ignorable="w14 w15 w16se w16cid wp14">
+<w:numbering xmlns:wpc="http://schemas.microsoft.com/office/word/2010/wordprocessingCanvas" xmlns:cx="http://schemas.microsoft.com/office/drawing/2014/chartex" xmlns:cx1="http://schemas.microsoft.com/office/drawing/2015/9/8/chartex" xmlns:cx2="http://schemas.microsoft.com/office/drawing/2015/10/21/chartex" xmlns:cx3="http://schemas.microsoft.com/office/drawing/2016/5/9/chartex" xmlns:cx4="http://schemas.microsoft.com/office/drawing/2016/5/10/chartex" xmlns:cx5="http://schemas.microsoft.com/office/drawing/2016/5/11/chartex" xmlns:cx6="http://schemas.microsoft.com/office/drawing/2016/5/12/chartex" xmlns:cx7="http://schemas.microsoft.com/office/drawing/2016/5/13/chartex" xmlns:cx8="http://schemas.microsoft.com/office/drawing/2016/5/14/chartex" xmlns:mc="http://schemas.openxmlformats.org/markup-compatibility/2006" xmlns:aink="http://schemas.microsoft.com/office/drawing/2016/ink" xmlns:am3d="http://schemas.microsoft.com/office/drawing/2017/model3d" xmlns:o="urn:schemas-microsoft-com:office:office" xmlns:r="http://schemas.openxmlformats.org/officeDocument/2006/relationships" xmlns:m="http://schemas.openxmlformats.org/officeDocument/2006/math" xmlns:v="urn:schemas-microsoft-com:vml" xmlns:wp14="http://schemas.microsoft.com/office/word/2010/wordprocessingDrawing" xmlns:wp="http://schemas.openxmlformats.org/drawingml/2006/wordprocessingDrawing" xmlns:w10="urn:schemas-microsoft-com:office:word" xmlns:w="http://schemas.openxmlformats.org/wordprocessingml/2006/main" xmlns:w14="http://schemas.microsoft.com/office/word/2010/wordml" xmlns:w15="http://schemas.microsoft.com/office/word/2012/wordml" xmlns:w16cex="http://schemas.microsoft.com/office/word/2018/wordml/cex" xmlns:w16cid="http://schemas.microsoft.com/office/word/2016/wordml/cid" xmlns:w16="http://schemas.microsoft.com/office/word/2018/wordml" xmlns:w16se="http://schemas.microsoft.com/office/word/2015/wordml/symex" xmlns:wpg="http://schemas.microsoft.com/office/word/2010/wordprocessingGroup" xmlns:wpi="http://schemas.microsoft.com/office/word/2010/wordprocessingInk" xmlns:wne="http://schemas.microsoft.com/office/word/2006/wordml" xmlns:wps="http://schemas.microsoft.com/office/word/2010/wordprocessingShape" mc:Ignorable="w14 w15 w16se w16cid w16 w16cex wp14">
   <w:abstractNum w:abstractNumId="0" w15:restartNumberingAfterBreak="0">
     <w:nsid w:val="0CEA0BF6"/>
     <w:multiLevelType w:val="multilevel"/>
@@ -8415,7 +8085,7 @@
 </file>
 
 <file path=word/styles.xml><?xml version="1.0" encoding="utf-8"?>
-<w:styles xmlns:mc="http://schemas.openxmlformats.org/markup-compatibility/2006" xmlns:r="http://schemas.openxmlformats.org/officeDocument/2006/relationships" xmlns:w="http://schemas.openxmlformats.org/wordprocessingml/2006/main" xmlns:w14="http://schemas.microsoft.com/office/word/2010/wordml" xmlns:w15="http://schemas.microsoft.com/office/word/2012/wordml" xmlns:w16cid="http://schemas.microsoft.com/office/word/2016/wordml/cid" xmlns:w16se="http://schemas.microsoft.com/office/word/2015/wordml/symex" mc:Ignorable="w14 w15 w16se w16cid">
+<w:styles xmlns:mc="http://schemas.openxmlformats.org/markup-compatibility/2006" xmlns:r="http://schemas.openxmlformats.org/officeDocument/2006/relationships" xmlns:w="http://schemas.openxmlformats.org/wordprocessingml/2006/main" xmlns:w14="http://schemas.microsoft.com/office/word/2010/wordml" xmlns:w15="http://schemas.microsoft.com/office/word/2012/wordml" xmlns:w16cex="http://schemas.microsoft.com/office/word/2018/wordml/cex" xmlns:w16cid="http://schemas.microsoft.com/office/word/2016/wordml/cid" xmlns:w16="http://schemas.microsoft.com/office/word/2018/wordml" xmlns:w16se="http://schemas.microsoft.com/office/word/2015/wordml/symex" mc:Ignorable="w14 w15 w16se w16cid w16 w16cex">
   <w:docDefaults>
     <w:rPrDefault>
       <w:rPr>
@@ -8431,7 +8101,7 @@
       </w:pPr>
     </w:pPrDefault>
   </w:docDefaults>
-  <w:latentStyles w:defLockedState="0" w:defUIPriority="99" w:defSemiHidden="0" w:defUnhideWhenUsed="0" w:defQFormat="0" w:count="377">
+  <w:latentStyles w:defLockedState="0" w:defUIPriority="99" w:defSemiHidden="0" w:defUnhideWhenUsed="0" w:defQFormat="0" w:count="376">
     <w:lsdException w:name="Normal" w:uiPriority="0" w:qFormat="1"/>
     <w:lsdException w:name="heading 1" w:uiPriority="9" w:qFormat="1"/>
     <w:lsdException w:name="heading 2" w:semiHidden="1" w:uiPriority="9" w:unhideWhenUsed="1" w:qFormat="1"/>
@@ -8537,6 +8207,7 @@
     <w:lsdException w:name="HTML Sample" w:semiHidden="1" w:unhideWhenUsed="1"/>
     <w:lsdException w:name="HTML Typewriter" w:semiHidden="1" w:unhideWhenUsed="1"/>
     <w:lsdException w:name="HTML Variable" w:semiHidden="1" w:unhideWhenUsed="1"/>
+    <w:lsdException w:name="Normal Table" w:semiHidden="1" w:unhideWhenUsed="1"/>
     <w:lsdException w:name="annotation subject" w:semiHidden="1" w:unhideWhenUsed="1"/>
     <w:lsdException w:name="No List" w:semiHidden="1" w:unhideWhenUsed="1"/>
     <w:lsdException w:name="Outline List 1" w:semiHidden="1" w:unhideWhenUsed="1"/>
@@ -8583,8 +8254,10 @@
     <w:lsdException w:name="Table Subtle 2" w:semiHidden="1" w:unhideWhenUsed="1"/>
     <w:lsdException w:name="Table Web 1" w:semiHidden="1" w:unhideWhenUsed="1"/>
     <w:lsdException w:name="Table Web 2" w:semiHidden="1" w:unhideWhenUsed="1"/>
+    <w:lsdException w:name="Table Web 3" w:semiHidden="1" w:unhideWhenUsed="1"/>
     <w:lsdException w:name="Balloon Text" w:semiHidden="1" w:unhideWhenUsed="1"/>
     <w:lsdException w:name="Table Grid" w:uiPriority="39"/>
+    <w:lsdException w:name="Table Theme" w:semiHidden="1" w:unhideWhenUsed="1"/>
     <w:lsdException w:name="Placeholder Text" w:semiHidden="1"/>
     <w:lsdException w:name="No Spacing" w:uiPriority="1" w:qFormat="1"/>
     <w:lsdException w:name="Light Shading" w:uiPriority="60"/>
@@ -8805,7 +8478,6 @@
     <w:lsdException w:name="Hashtag" w:semiHidden="1" w:unhideWhenUsed="1"/>
     <w:lsdException w:name="Unresolved Mention" w:semiHidden="1" w:unhideWhenUsed="1"/>
     <w:lsdException w:name="Smart Link" w:semiHidden="1" w:unhideWhenUsed="1"/>
-    <w:lsdException w:name="Smart Link Error" w:semiHidden="1" w:unhideWhenUsed="1"/>
   </w:latentStyles>
   <w:style w:type="paragraph" w:default="1" w:styleId="Normal">
     <w:name w:val="Normal"/>
@@ -9360,7 +9032,7 @@
     <w:rPr>
       <w:sz w:val="18"/>
       <w:szCs w:val="20"/>
-      <w:lang w:val="en-CA"/>
+      <w:lang w:val="en-CA" w:bidi="he-IL"/>
     </w:rPr>
     <w:tblPr>
       <w:tblInd w:w="0" w:type="dxa"/>
@@ -9389,7 +9061,7 @@
     <w:rPr>
       <w:sz w:val="18"/>
       <w:szCs w:val="20"/>
-      <w:lang w:val="en-CA"/>
+      <w:lang w:val="en-CA" w:bidi="he-IL"/>
     </w:rPr>
     <w:tblPr>
       <w:tblInd w:w="0" w:type="dxa"/>
@@ -9420,7 +9092,7 @@
       <w:color w:val="FFFFFF" w:themeColor="background1"/>
       <w:sz w:val="20"/>
       <w:szCs w:val="20"/>
-      <w:lang w:val="en-CA"/>
+      <w:lang w:val="en-CA" w:bidi="he-IL"/>
     </w:rPr>
     <w:tblPr>
       <w:tblStyleRowBandSize w:val="1"/>
@@ -9856,6 +9528,36 @@
       <w:color w:val="FF0000"/>
     </w:rPr>
   </w:style>
+  <w:style w:type="paragraph" w:styleId="BalloonText">
+    <w:name w:val="Balloon Text"/>
+    <w:basedOn w:val="Normal"/>
+    <w:link w:val="BalloonTextChar"/>
+    <w:uiPriority w:val="99"/>
+    <w:semiHidden/>
+    <w:unhideWhenUsed/>
+    <w:rsid w:val="00013CBB"/>
+    <w:pPr>
+      <w:spacing w:line="240" w:lineRule="auto"/>
+    </w:pPr>
+    <w:rPr>
+      <w:rFonts w:ascii="Times New Roman" w:hAnsi="Times New Roman" w:cs="Times New Roman"/>
+      <w:sz w:val="18"/>
+      <w:szCs w:val="18"/>
+    </w:rPr>
+  </w:style>
+  <w:style w:type="character" w:customStyle="1" w:styleId="BalloonTextChar">
+    <w:name w:val="Balloon Text Char"/>
+    <w:basedOn w:val="DefaultParagraphFont"/>
+    <w:link w:val="BalloonText"/>
+    <w:uiPriority w:val="99"/>
+    <w:semiHidden/>
+    <w:rsid w:val="00013CBB"/>
+    <w:rPr>
+      <w:rFonts w:ascii="Times New Roman" w:hAnsi="Times New Roman" w:cs="Times New Roman"/>
+      <w:sz w:val="18"/>
+      <w:szCs w:val="18"/>
+    </w:rPr>
+  </w:style>
 </w:styles>
 </file>
 

</xml_diff>